<commit_message>
add excel python libary
</commit_message>
<xml_diff>
--- a/doc/Eclipse准备for OTC&AWS.docx
+++ b/doc/Eclipse准备for OTC&AWS.docx
@@ -158,8 +158,6 @@
         </w:rPr>
         <w:t>）</w:t>
       </w:r>
-      <w:bookmarkStart w:id="1" w:name="_GoBack"/>
-      <w:bookmarkEnd w:id="1"/>
     </w:p>
     <w:p>
       <w:r>
@@ -198,9 +196,9 @@
           <w:numId w:val="3"/>
         </w:numPr>
       </w:pPr>
-      <w:bookmarkStart w:id="2" w:name="OLE_LINK17"/>
-      <w:bookmarkStart w:id="3" w:name="OLE_LINK18"/>
-      <w:bookmarkStart w:id="4" w:name="OLE_LINK19"/>
+      <w:bookmarkStart w:id="1" w:name="OLE_LINK17"/>
+      <w:bookmarkStart w:id="2" w:name="OLE_LINK18"/>
+      <w:bookmarkStart w:id="3" w:name="OLE_LINK19"/>
       <w:r>
         <w:rPr>
           <w:rFonts w:hint="eastAsia"/>
@@ -485,6 +483,7 @@
           <w:rFonts w:hint="eastAsia"/>
           <w:noProof/>
         </w:rPr>
+        <w:lastRenderedPageBreak/>
         <mc:AlternateContent>
           <mc:Choice Requires="wps">
             <w:drawing>
@@ -711,6 +710,7 @@
           <w:rFonts w:hint="eastAsia"/>
           <w:noProof/>
         </w:rPr>
+        <w:lastRenderedPageBreak/>
         <mc:AlternateContent>
           <mc:Choice Requires="wps">
             <w:drawing>
@@ -956,6 +956,7 @@
           <w:rFonts w:hint="eastAsia"/>
           <w:noProof/>
         </w:rPr>
+        <w:lastRenderedPageBreak/>
         <mc:AlternateContent>
           <mc:Choice Requires="wps">
             <w:drawing>
@@ -1124,9 +1125,9 @@
         <w:t xml:space="preserve"> 3.6</w:t>
       </w:r>
     </w:p>
+    <w:bookmarkEnd w:id="1"/>
     <w:bookmarkEnd w:id="2"/>
     <w:bookmarkEnd w:id="3"/>
-    <w:bookmarkEnd w:id="4"/>
     <w:p>
       <w:r>
         <w:t xml:space="preserve">Windows </w:t>
@@ -1322,6 +1323,7 @@
           <w:rFonts w:hint="eastAsia"/>
           <w:noProof/>
         </w:rPr>
+        <w:lastRenderedPageBreak/>
         <mc:AlternateContent>
           <mc:Choice Requires="wps">
             <w:drawing>
@@ -1742,6 +1744,7 @@
           <w:rFonts w:hint="eastAsia"/>
           <w:noProof/>
         </w:rPr>
+        <w:lastRenderedPageBreak/>
         <mc:AlternateContent>
           <mc:Choice Requires="wps">
             <w:drawing>
@@ -2230,6 +2233,7 @@
         <w:rPr>
           <w:rFonts w:hint="eastAsia"/>
         </w:rPr>
+        <w:lastRenderedPageBreak/>
         <w:t>执行</w:t>
       </w:r>
       <w:r>
@@ -2647,6 +2651,7 @@
           <w:rFonts w:hint="eastAsia"/>
           <w:noProof/>
         </w:rPr>
+        <w:lastRenderedPageBreak/>
         <mc:AlternateContent>
           <mc:Choice Requires="wps">
             <w:drawing>
@@ -3059,6 +3064,7 @@
           <w:rFonts w:hint="eastAsia"/>
           <w:noProof/>
         </w:rPr>
+        <w:lastRenderedPageBreak/>
         <w:drawing>
           <wp:inline distT="0" distB="0" distL="0" distR="0" wp14:anchorId="7DB297C5" wp14:editId="47754C03">
             <wp:extent cx="7163435" cy="5063045"/>
@@ -3314,6 +3320,7 @@
           <w:rFonts w:hint="eastAsia"/>
           <w:noProof/>
         </w:rPr>
+        <w:lastRenderedPageBreak/>
         <mc:AlternateContent>
           <mc:Choice Requires="wps">
             <w:drawing>
@@ -4514,6 +4521,7 @@
     </w:p>
     <w:p>
       <w:r>
+        <w:lastRenderedPageBreak/>
         <w:t>OS_IDENTITY_API_VERSION=3</w:t>
       </w:r>
     </w:p>
@@ -4894,6 +4902,7 @@
           <w:rFonts w:hint="eastAsia"/>
           <w:noProof/>
         </w:rPr>
+        <w:lastRenderedPageBreak/>
         <w:drawing>
           <wp:inline distT="0" distB="0" distL="0" distR="0">
             <wp:extent cx="4732430" cy="1775614"/>
@@ -5154,6 +5163,7 @@
           <w:rFonts w:hint="eastAsia"/>
           <w:noProof/>
         </w:rPr>
+        <w:lastRenderedPageBreak/>
         <w:drawing>
           <wp:inline distT="0" distB="0" distL="0" distR="0">
             <wp:extent cx="5456393" cy="3977985"/>
@@ -5426,6 +5436,7 @@
         <w:rPr>
           <w:rFonts w:hint="eastAsia"/>
         </w:rPr>
+        <w:lastRenderedPageBreak/>
         <w:t>Secret</w:t>
       </w:r>
       <w:r>
@@ -5932,7 +5943,11 @@
         <w:t xml:space="preserve"> Secret</w:t>
       </w:r>
       <w:r>
-        <w:t xml:space="preserve"> A</w:t>
+        <w:t xml:space="preserve"> </w:t>
+      </w:r>
+      <w:r>
+        <w:lastRenderedPageBreak/>
+        <w:t>A</w:t>
       </w:r>
       <w:r>
         <w:rPr>
@@ -6129,6 +6144,735 @@
       </w:hyperlink>
     </w:p>
     <w:p/>
+    <w:p/>
+    <w:p>
+      <w:pPr>
+        <w:pStyle w:val="2"/>
+        <w:numPr>
+          <w:ilvl w:val="0"/>
+          <w:numId w:val="3"/>
+        </w:numPr>
+      </w:pPr>
+      <w:r>
+        <w:rPr>
+          <w:rFonts w:hint="eastAsia"/>
+        </w:rPr>
+        <w:t>安装</w:t>
+      </w:r>
+      <w:r>
+        <w:t xml:space="preserve"> E</w:t>
+      </w:r>
+      <w:r>
+        <w:rPr>
+          <w:rFonts w:hint="eastAsia"/>
+        </w:rPr>
+        <w:t>xcel</w:t>
+      </w:r>
+      <w:r>
+        <w:t xml:space="preserve"> </w:t>
+      </w:r>
+      <w:r>
+        <w:rPr>
+          <w:rFonts w:hint="eastAsia"/>
+        </w:rPr>
+        <w:t>python</w:t>
+      </w:r>
+      <w:r>
+        <w:rPr>
+          <w:rFonts w:hint="eastAsia"/>
+        </w:rPr>
+        <w:t>开发插件</w:t>
+      </w:r>
+    </w:p>
+    <w:p>
+      <w:pPr>
+        <w:rPr>
+          <w:rStyle w:val="a3"/>
+        </w:rPr>
+      </w:pPr>
+      <w:r>
+        <w:rPr>
+          <w:rFonts w:hint="eastAsia"/>
+        </w:rPr>
+        <w:t>介绍网站：</w:t>
+      </w:r>
+      <w:hyperlink r:id="rId35" w:history="1">
+        <w:r>
+          <w:rPr>
+            <w:rStyle w:val="a3"/>
+          </w:rPr>
+          <w:t>https://www.xlwings.org/</w:t>
+        </w:r>
+      </w:hyperlink>
+    </w:p>
+    <w:p>
+      <w:pPr>
+        <w:rPr>
+          <w:rFonts w:hint="eastAsia"/>
+        </w:rPr>
+      </w:pPr>
+      <w:r>
+        <w:t>X</w:t>
+      </w:r>
+      <w:r>
+        <w:rPr>
+          <w:rFonts w:hint="eastAsia"/>
+        </w:rPr>
+        <w:t>lwings</w:t>
+      </w:r>
+      <w:r>
+        <w:rPr>
+          <w:rFonts w:hint="eastAsia"/>
+        </w:rPr>
+        <w:t>提供了完整和方便的</w:t>
+      </w:r>
+      <w:r>
+        <w:rPr>
+          <w:rFonts w:hint="eastAsia"/>
+        </w:rPr>
+        <w:t>Excel</w:t>
+      </w:r>
+      <w:r>
+        <w:rPr>
+          <w:rFonts w:hint="eastAsia"/>
+        </w:rPr>
+        <w:t>的</w:t>
+      </w:r>
+      <w:r>
+        <w:rPr>
+          <w:rFonts w:hint="eastAsia"/>
+        </w:rPr>
+        <w:t>python</w:t>
+      </w:r>
+      <w:r>
+        <w:rPr>
+          <w:rFonts w:hint="eastAsia"/>
+        </w:rPr>
+        <w:t>编程库。</w:t>
+      </w:r>
+    </w:p>
+    <w:p/>
+    <w:p>
+      <w:pPr>
+        <w:pStyle w:val="a4"/>
+        <w:numPr>
+          <w:ilvl w:val="0"/>
+          <w:numId w:val="30"/>
+        </w:numPr>
+        <w:ind w:firstLineChars="0"/>
+      </w:pPr>
+      <w:r>
+        <w:rPr>
+          <w:rFonts w:hint="eastAsia"/>
+        </w:rPr>
+        <w:t>安装</w:t>
+      </w:r>
+      <w:r>
+        <w:rPr>
+          <w:rFonts w:hint="eastAsia"/>
+        </w:rPr>
+        <w:t xml:space="preserve"> </w:t>
+      </w:r>
+      <w:r>
+        <w:t>pip install xlwings</w:t>
+      </w:r>
+    </w:p>
+    <w:p>
+      <w:pPr>
+        <w:pStyle w:val="a4"/>
+        <w:numPr>
+          <w:ilvl w:val="0"/>
+          <w:numId w:val="30"/>
+        </w:numPr>
+        <w:ind w:firstLineChars="0"/>
+      </w:pPr>
+      <w:r>
+        <w:rPr>
+          <w:rFonts w:hint="eastAsia"/>
+        </w:rPr>
+        <w:t>安装</w:t>
+      </w:r>
+      <w:r>
+        <w:rPr>
+          <w:rFonts w:hint="eastAsia"/>
+        </w:rPr>
+        <w:t xml:space="preserve"> </w:t>
+      </w:r>
+      <w:r>
+        <w:t>pip install pypiwin32</w:t>
+      </w:r>
+      <w:r>
+        <w:t xml:space="preserve">  </w:t>
+      </w:r>
+    </w:p>
+    <w:p>
+      <w:pPr>
+        <w:pStyle w:val="a4"/>
+        <w:numPr>
+          <w:ilvl w:val="0"/>
+          <w:numId w:val="30"/>
+        </w:numPr>
+        <w:ind w:firstLineChars="0"/>
+      </w:pPr>
+      <w:r>
+        <w:rPr>
+          <w:rFonts w:hint="eastAsia"/>
+        </w:rPr>
+        <w:t>安装</w:t>
+      </w:r>
+      <w:r>
+        <w:rPr>
+          <w:rFonts w:hint="eastAsia"/>
+        </w:rPr>
+        <w:t xml:space="preserve"> </w:t>
+      </w:r>
+      <w:r>
+        <w:t xml:space="preserve">pip install </w:t>
+      </w:r>
+      <w:r>
+        <w:rPr>
+          <w:rFonts w:ascii="Consolas" w:hAnsi="Consolas" w:cs="Consolas"/>
+          <w:color w:val="000000"/>
+          <w:kern w:val="0"/>
+          <w:sz w:val="20"/>
+          <w:szCs w:val="20"/>
+          <w:highlight w:val="yellow"/>
+          <w:u w:val="single"/>
+        </w:rPr>
+        <w:t>pandas</w:t>
+      </w:r>
+      <w:bookmarkStart w:id="4" w:name="_GoBack"/>
+      <w:bookmarkEnd w:id="4"/>
+    </w:p>
+    <w:p/>
+    <w:p>
+      <w:r>
+        <w:rPr>
+          <w:rFonts w:hint="eastAsia"/>
+        </w:rPr>
+        <w:t>开发准备：</w:t>
+      </w:r>
+    </w:p>
+    <w:p>
+      <w:pPr>
+        <w:pStyle w:val="a4"/>
+        <w:numPr>
+          <w:ilvl w:val="0"/>
+          <w:numId w:val="31"/>
+        </w:numPr>
+        <w:ind w:firstLineChars="0"/>
+        <w:rPr>
+          <w:rFonts w:hint="eastAsia"/>
+        </w:rPr>
+      </w:pPr>
+      <w:r>
+        <w:t>如何使用</w:t>
+      </w:r>
+      <w:r>
+        <w:t xml:space="preserve"> Excel </w:t>
+      </w:r>
+      <w:r>
+        <w:t>中的工作表窗体控件</w:t>
+      </w:r>
+    </w:p>
+    <w:p>
+      <w:hyperlink r:id="rId36" w:history="1">
+        <w:r>
+          <w:rPr>
+            <w:rStyle w:val="a3"/>
+          </w:rPr>
+          <w:t>https://support.microsoft.com/zh-cn/help/291073/how-to-use-the-forms-controls-on-a-worksheet-in-excel</w:t>
+        </w:r>
+      </w:hyperlink>
+    </w:p>
+    <w:p/>
+    <w:p>
+      <w:pPr>
+        <w:pStyle w:val="a4"/>
+        <w:numPr>
+          <w:ilvl w:val="0"/>
+          <w:numId w:val="31"/>
+        </w:numPr>
+        <w:ind w:firstLineChars="0"/>
+        <w:rPr>
+          <w:rFonts w:hint="eastAsia"/>
+        </w:rPr>
+      </w:pPr>
+      <w:r>
+        <w:rPr>
+          <w:rFonts w:hint="eastAsia"/>
+        </w:rPr>
+        <w:t>使用</w:t>
+      </w:r>
+      <w:r>
+        <w:rPr>
+          <w:rFonts w:hint="eastAsia"/>
+        </w:rPr>
+        <w:t>ALT+F11</w:t>
+      </w:r>
+      <w:r>
+        <w:rPr>
+          <w:rFonts w:hint="eastAsia"/>
+        </w:rPr>
+        <w:t>打开</w:t>
+      </w:r>
+      <w:r>
+        <w:rPr>
+          <w:rFonts w:hint="eastAsia"/>
+        </w:rPr>
+        <w:t>Excel</w:t>
+      </w:r>
+      <w:r>
+        <w:rPr>
+          <w:rFonts w:hint="eastAsia"/>
+        </w:rPr>
+        <w:t>的</w:t>
+      </w:r>
+      <w:r>
+        <w:rPr>
+          <w:rFonts w:hint="eastAsia"/>
+        </w:rPr>
+        <w:t>VBA</w:t>
+      </w:r>
+      <w:r>
+        <w:rPr>
+          <w:rFonts w:hint="eastAsia"/>
+        </w:rPr>
+        <w:t>编码窗口</w:t>
+      </w:r>
+      <w:r>
+        <w:t>，</w:t>
+      </w:r>
+      <w:r>
+        <w:rPr>
+          <w:rFonts w:hint="eastAsia"/>
+        </w:rPr>
+        <w:t>新建</w:t>
+      </w:r>
+      <w:r>
+        <w:rPr>
+          <w:rFonts w:hint="eastAsia"/>
+        </w:rPr>
+        <w:t>xlwing</w:t>
+      </w:r>
+      <w:r>
+        <w:rPr>
+          <w:rFonts w:hint="eastAsia"/>
+        </w:rPr>
+        <w:t>模块，如下图：</w:t>
+      </w:r>
+    </w:p>
+    <w:p>
+      <w:r>
+        <w:rPr>
+          <w:rFonts w:hint="eastAsia"/>
+          <w:noProof/>
+        </w:rPr>
+        <mc:AlternateContent>
+          <mc:Choice Requires="wps">
+            <w:drawing>
+              <wp:anchor distT="0" distB="0" distL="114300" distR="114300" simplePos="0" relativeHeight="251707392" behindDoc="0" locked="0" layoutInCell="1" allowOverlap="1">
+                <wp:simplePos x="0" y="0"/>
+                <wp:positionH relativeFrom="column">
+                  <wp:posOffset>212271</wp:posOffset>
+                </wp:positionH>
+                <wp:positionV relativeFrom="paragraph">
+                  <wp:posOffset>374831</wp:posOffset>
+                </wp:positionV>
+                <wp:extent cx="990600" cy="152400"/>
+                <wp:effectExtent l="0" t="0" r="19050" b="19050"/>
+                <wp:wrapNone/>
+                <wp:docPr id="3" name="矩形 3"/>
+                <wp:cNvGraphicFramePr/>
+                <a:graphic xmlns:a="http://schemas.openxmlformats.org/drawingml/2006/main">
+                  <a:graphicData uri="http://schemas.microsoft.com/office/word/2010/wordprocessingShape">
+                    <wps:wsp>
+                      <wps:cNvSpPr/>
+                      <wps:spPr>
+                        <a:xfrm>
+                          <a:off x="0" y="0"/>
+                          <a:ext cx="990600" cy="152400"/>
+                        </a:xfrm>
+                        <a:prstGeom prst="rect">
+                          <a:avLst/>
+                        </a:prstGeom>
+                        <a:noFill/>
+                        <a:ln>
+                          <a:solidFill>
+                            <a:srgbClr val="C00000"/>
+                          </a:solidFill>
+                        </a:ln>
+                      </wps:spPr>
+                      <wps:style>
+                        <a:lnRef idx="2">
+                          <a:schemeClr val="accent1">
+                            <a:shade val="50000"/>
+                          </a:schemeClr>
+                        </a:lnRef>
+                        <a:fillRef idx="1">
+                          <a:schemeClr val="accent1"/>
+                        </a:fillRef>
+                        <a:effectRef idx="0">
+                          <a:schemeClr val="accent1"/>
+                        </a:effectRef>
+                        <a:fontRef idx="minor">
+                          <a:schemeClr val="lt1"/>
+                        </a:fontRef>
+                      </wps:style>
+                      <wps:bodyPr rot="0" spcFirstLastPara="0" vertOverflow="overflow" horzOverflow="overflow" vert="horz" wrap="square" lIns="91440" tIns="45720" rIns="91440" bIns="45720" numCol="1" spcCol="0" rtlCol="0" fromWordArt="0" anchor="ctr" anchorCtr="0" forceAA="0" compatLnSpc="1">
+                        <a:prstTxWarp prst="textNoShape">
+                          <a:avLst/>
+                        </a:prstTxWarp>
+                        <a:noAutofit/>
+                      </wps:bodyPr>
+                    </wps:wsp>
+                  </a:graphicData>
+                </a:graphic>
+              </wp:anchor>
+            </w:drawing>
+          </mc:Choice>
+          <mc:Fallback>
+            <w:pict>
+              <v:rect w14:anchorId="4FBED568" id="矩形 3" o:spid="_x0000_s1026" style="position:absolute;left:0;text-align:left;margin-left:16.7pt;margin-top:29.5pt;width:78pt;height:12pt;z-index:251707392;visibility:visible;mso-wrap-style:square;mso-wrap-distance-left:9pt;mso-wrap-distance-top:0;mso-wrap-distance-right:9pt;mso-wrap-distance-bottom:0;mso-position-horizontal:absolute;mso-position-horizontal-relative:text;mso-position-vertical:absolute;mso-position-vertical-relative:text;v-text-anchor:middle" o:gfxdata="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" filled="f" strokecolor="#c00000" strokeweight="1pt"/>
+            </w:pict>
+          </mc:Fallback>
+        </mc:AlternateContent>
+      </w:r>
+      <w:r>
+        <w:rPr>
+          <w:rFonts w:hint="eastAsia"/>
+          <w:noProof/>
+        </w:rPr>
+        <w:drawing>
+          <wp:inline distT="0" distB="0" distL="0" distR="0">
+            <wp:extent cx="1470787" cy="510584"/>
+            <wp:effectExtent l="0" t="0" r="0" b="3810"/>
+            <wp:docPr id="1" name="图片 1"/>
+            <wp:cNvGraphicFramePr>
+              <a:graphicFrameLocks xmlns:a="http://schemas.openxmlformats.org/drawingml/2006/main" noChangeAspect="1"/>
+            </wp:cNvGraphicFramePr>
+            <a:graphic xmlns:a="http://schemas.openxmlformats.org/drawingml/2006/main">
+              <a:graphicData uri="http://schemas.openxmlformats.org/drawingml/2006/picture">
+                <pic:pic xmlns:pic="http://schemas.openxmlformats.org/drawingml/2006/picture">
+                  <pic:nvPicPr>
+                    <pic:cNvPr id="1" name="53C6704.tmp"/>
+                    <pic:cNvPicPr/>
+                  </pic:nvPicPr>
+                  <pic:blipFill>
+                    <a:blip r:embed="rId37">
+                      <a:extLst>
+                        <a:ext uri="{28A0092B-C50C-407E-A947-70E740481C1C}">
+                          <a14:useLocalDpi xmlns:a14="http://schemas.microsoft.com/office/drawing/2010/main" val="0"/>
+                        </a:ext>
+                      </a:extLst>
+                    </a:blip>
+                    <a:stretch>
+                      <a:fillRect/>
+                    </a:stretch>
+                  </pic:blipFill>
+                  <pic:spPr>
+                    <a:xfrm>
+                      <a:off x="0" y="0"/>
+                      <a:ext cx="1470787" cy="510584"/>
+                    </a:xfrm>
+                    <a:prstGeom prst="rect">
+                      <a:avLst/>
+                    </a:prstGeom>
+                  </pic:spPr>
+                </pic:pic>
+              </a:graphicData>
+            </a:graphic>
+          </wp:inline>
+        </w:drawing>
+      </w:r>
+    </w:p>
+    <w:p>
+      <w:pPr>
+        <w:pStyle w:val="a4"/>
+        <w:numPr>
+          <w:ilvl w:val="0"/>
+          <w:numId w:val="31"/>
+        </w:numPr>
+        <w:ind w:firstLineChars="0"/>
+      </w:pPr>
+      <w:r>
+        <w:rPr>
+          <w:rFonts w:hint="eastAsia"/>
+        </w:rPr>
+        <w:t>将如下代码复制到</w:t>
+      </w:r>
+      <w:r>
+        <w:rPr>
+          <w:rFonts w:hint="eastAsia"/>
+        </w:rPr>
+        <w:t>xlwings</w:t>
+      </w:r>
+      <w:r>
+        <w:rPr>
+          <w:rFonts w:hint="eastAsia"/>
+        </w:rPr>
+        <w:t>模块中：</w:t>
+      </w:r>
+    </w:p>
+    <w:p>
+      <w:pPr>
+        <w:pStyle w:val="a4"/>
+        <w:ind w:left="360" w:firstLineChars="0" w:firstLine="0"/>
+        <w:rPr>
+          <w:rFonts w:hint="eastAsia"/>
+        </w:rPr>
+      </w:pPr>
+      <w:r>
+        <w:object w:dxaOrig="1520" w:dyaOrig="1061">
+          <v:shapetype id="_x0000_t75" coordsize="21600,21600" o:spt="75" o:preferrelative="t" path="m@4@5l@4@11@9@11@9@5xe" filled="f" stroked="f">
+            <v:stroke joinstyle="miter"/>
+            <v:formulas>
+              <v:f eqn="if lineDrawn pixelLineWidth 0"/>
+              <v:f eqn="sum @0 1 0"/>
+              <v:f eqn="sum 0 0 @1"/>
+              <v:f eqn="prod @2 1 2"/>
+              <v:f eqn="prod @3 21600 pixelWidth"/>
+              <v:f eqn="prod @3 21600 pixelHeight"/>
+              <v:f eqn="sum @0 0 1"/>
+              <v:f eqn="prod @6 1 2"/>
+              <v:f eqn="prod @7 21600 pixelWidth"/>
+              <v:f eqn="sum @8 21600 0"/>
+              <v:f eqn="prod @7 21600 pixelHeight"/>
+              <v:f eqn="sum @10 21600 0"/>
+            </v:formulas>
+            <v:path o:extrusionok="f" gradientshapeok="t" o:connecttype="rect"/>
+            <o:lock v:ext="edit" aspectratio="t"/>
+          </v:shapetype>
+          <v:shape id="_x0000_i1025" type="#_x0000_t75" style="width:75.85pt;height:53.15pt" o:ole="">
+            <v:imagedata r:id="rId38" o:title=""/>
+          </v:shape>
+          <o:OLEObject Type="Embed" ProgID="Package" ShapeID="_x0000_i1025" DrawAspect="Icon" ObjectID="_1561287773" r:id="rId39"/>
+        </w:object>
+      </w:r>
+    </w:p>
+    <w:p>
+      <w:pPr>
+        <w:pStyle w:val="a4"/>
+        <w:numPr>
+          <w:ilvl w:val="0"/>
+          <w:numId w:val="31"/>
+        </w:numPr>
+        <w:ind w:firstLineChars="0"/>
+      </w:pPr>
+      <w:r>
+        <w:rPr>
+          <w:rFonts w:hint="eastAsia"/>
+        </w:rPr>
+        <w:lastRenderedPageBreak/>
+        <w:t>新建自己开发的模块，比如</w:t>
+      </w:r>
+      <w:r>
+        <w:rPr>
+          <w:rFonts w:hint="eastAsia"/>
+        </w:rPr>
+        <w:t>OTCInfo</w:t>
+      </w:r>
+    </w:p>
+    <w:p>
+      <w:pPr>
+        <w:pStyle w:val="a4"/>
+        <w:ind w:left="360" w:firstLineChars="0" w:firstLine="0"/>
+      </w:pPr>
+      <w:r>
+        <w:rPr>
+          <w:rFonts w:hint="eastAsia"/>
+        </w:rPr>
+        <w:t>在此模块中编写如下代码（这段代码可和</w:t>
+      </w:r>
+      <w:r>
+        <w:rPr>
+          <w:rFonts w:hint="eastAsia"/>
+        </w:rPr>
+        <w:t>Execl</w:t>
+      </w:r>
+      <w:r>
+        <w:rPr>
+          <w:rFonts w:hint="eastAsia"/>
+        </w:rPr>
+        <w:t>控件关联触发执行，比如按钮）：</w:t>
+      </w:r>
+    </w:p>
+    <w:p>
+      <w:pPr>
+        <w:ind w:firstLineChars="200" w:firstLine="420"/>
+      </w:pPr>
+      <w:r>
+        <w:t>Sub GetOtcInfo()</w:t>
+      </w:r>
+    </w:p>
+    <w:p>
+      <w:pPr>
+        <w:pStyle w:val="a4"/>
+        <w:ind w:left="360"/>
+      </w:pPr>
+      <w:r>
+        <w:t xml:space="preserve">    RunPython ("import </w:t>
+      </w:r>
+      <w:r>
+        <w:rPr>
+          <w:highlight w:val="yellow"/>
+        </w:rPr>
+        <w:t>OTCInfo</w:t>
+      </w:r>
+      <w:r>
+        <w:t xml:space="preserve">; </w:t>
+      </w:r>
+      <w:r>
+        <w:rPr>
+          <w:highlight w:val="yellow"/>
+        </w:rPr>
+        <w:t>OTCInfo</w:t>
+      </w:r>
+      <w:r>
+        <w:t>.</w:t>
+      </w:r>
+      <w:r>
+        <w:rPr>
+          <w:highlight w:val="red"/>
+        </w:rPr>
+        <w:t>xl_OTCInfo()</w:t>
+      </w:r>
+      <w:r>
+        <w:t>")</w:t>
+      </w:r>
+    </w:p>
+    <w:p>
+      <w:pPr>
+        <w:pStyle w:val="a4"/>
+        <w:ind w:left="360" w:firstLineChars="0" w:firstLine="0"/>
+        <w:rPr>
+          <w:rFonts w:hint="eastAsia"/>
+        </w:rPr>
+      </w:pPr>
+      <w:r>
+        <w:t>End Sub</w:t>
+      </w:r>
+    </w:p>
+    <w:p>
+      <w:pPr>
+        <w:pStyle w:val="a4"/>
+        <w:numPr>
+          <w:ilvl w:val="0"/>
+          <w:numId w:val="31"/>
+        </w:numPr>
+        <w:ind w:firstLineChars="0"/>
+        <w:rPr>
+          <w:rFonts w:hint="eastAsia"/>
+        </w:rPr>
+      </w:pPr>
+      <w:r>
+        <w:rPr>
+          <w:rFonts w:hint="eastAsia"/>
+        </w:rPr>
+        <w:t>在</w:t>
+      </w:r>
+      <w:r>
+        <w:rPr>
+          <w:rFonts w:hint="eastAsia"/>
+        </w:rPr>
+        <w:t>Excel</w:t>
+      </w:r>
+      <w:r>
+        <w:rPr>
+          <w:rFonts w:hint="eastAsia"/>
+        </w:rPr>
+        <w:t>的相同目录中，新建</w:t>
+      </w:r>
+      <w:r>
+        <w:rPr>
+          <w:rFonts w:hint="eastAsia"/>
+        </w:rPr>
+        <w:t>python</w:t>
+      </w:r>
+      <w:r>
+        <w:rPr>
+          <w:rFonts w:hint="eastAsia"/>
+        </w:rPr>
+        <w:t>文件</w:t>
+      </w:r>
+      <w:r>
+        <w:rPr>
+          <w:highlight w:val="yellow"/>
+        </w:rPr>
+        <w:t>OTCInfo</w:t>
+      </w:r>
+      <w:r>
+        <w:rPr>
+          <w:rFonts w:hint="eastAsia"/>
+        </w:rPr>
+        <w:t>，并在此文件中，新建函数</w:t>
+      </w:r>
+      <w:r>
+        <w:rPr>
+          <w:highlight w:val="red"/>
+        </w:rPr>
+        <w:t>xl_OTCInfo</w:t>
+      </w:r>
+    </w:p>
+    <w:p>
+      <w:pPr>
+        <w:ind w:left="360"/>
+      </w:pPr>
+      <w:r>
+        <w:rPr>
+          <w:rFonts w:hint="eastAsia"/>
+        </w:rPr>
+        <w:t>说明：黄色和红色高亮字体是示例说明；需要有这样的对应关系。</w:t>
+      </w:r>
+    </w:p>
+    <w:p>
+      <w:pPr>
+        <w:pStyle w:val="a4"/>
+        <w:numPr>
+          <w:ilvl w:val="0"/>
+          <w:numId w:val="31"/>
+        </w:numPr>
+        <w:ind w:firstLineChars="0"/>
+      </w:pPr>
+      <w:r>
+        <w:rPr>
+          <w:rFonts w:hint="eastAsia"/>
+        </w:rPr>
+        <w:t>在</w:t>
+      </w:r>
+      <w:r>
+        <w:rPr>
+          <w:rFonts w:hint="eastAsia"/>
+        </w:rPr>
+        <w:t>python</w:t>
+      </w:r>
+      <w:r>
+        <w:rPr>
+          <w:rFonts w:hint="eastAsia"/>
+        </w:rPr>
+        <w:t>文件中</w:t>
+      </w:r>
+      <w:r>
+        <w:rPr>
+          <w:rFonts w:hint="eastAsia"/>
+        </w:rPr>
+        <w:t>OTCInfo</w:t>
+      </w:r>
+      <w:r>
+        <w:rPr>
+          <w:rFonts w:hint="eastAsia"/>
+        </w:rPr>
+        <w:t>，编写自己的代码。</w:t>
+      </w:r>
+    </w:p>
+    <w:p>
+      <w:pPr>
+        <w:ind w:left="360"/>
+        <w:rPr>
+          <w:rFonts w:hint="eastAsia"/>
+        </w:rPr>
+      </w:pPr>
+    </w:p>
     <w:sectPr>
       <w:pgSz w:w="11906" w:h="16838"/>
       <w:pgMar w:top="1440" w:right="1800" w:bottom="1440" w:left="1800" w:header="851" w:footer="992" w:gutter="0"/>
@@ -7079,6 +7823,95 @@
     </w:lvl>
   </w:abstractNum>
   <w:abstractNum w:abstractNumId="10" w15:restartNumberingAfterBreak="0">
+    <w:nsid w:val="32DD10E2"/>
+    <w:multiLevelType w:val="hybridMultilevel"/>
+    <w:tmpl w:val="DD06B6DE"/>
+    <w:lvl w:ilvl="0" w:tplc="34562C90">
+      <w:start w:val="1"/>
+      <w:numFmt w:val="decimal"/>
+      <w:lvlText w:val="%1、"/>
+      <w:lvlJc w:val="left"/>
+      <w:pPr>
+        <w:ind w:left="360" w:hanging="360"/>
+      </w:pPr>
+      <w:rPr>
+        <w:rFonts w:hint="default"/>
+      </w:rPr>
+    </w:lvl>
+    <w:lvl w:ilvl="1" w:tplc="04090019" w:tentative="1">
+      <w:start w:val="1"/>
+      <w:numFmt w:val="lowerLetter"/>
+      <w:lvlText w:val="%2)"/>
+      <w:lvlJc w:val="left"/>
+      <w:pPr>
+        <w:ind w:left="840" w:hanging="420"/>
+      </w:pPr>
+    </w:lvl>
+    <w:lvl w:ilvl="2" w:tplc="0409001B" w:tentative="1">
+      <w:start w:val="1"/>
+      <w:numFmt w:val="lowerRoman"/>
+      <w:lvlText w:val="%3."/>
+      <w:lvlJc w:val="right"/>
+      <w:pPr>
+        <w:ind w:left="1260" w:hanging="420"/>
+      </w:pPr>
+    </w:lvl>
+    <w:lvl w:ilvl="3" w:tplc="0409000F" w:tentative="1">
+      <w:start w:val="1"/>
+      <w:numFmt w:val="decimal"/>
+      <w:lvlText w:val="%4."/>
+      <w:lvlJc w:val="left"/>
+      <w:pPr>
+        <w:ind w:left="1680" w:hanging="420"/>
+      </w:pPr>
+    </w:lvl>
+    <w:lvl w:ilvl="4" w:tplc="04090019" w:tentative="1">
+      <w:start w:val="1"/>
+      <w:numFmt w:val="lowerLetter"/>
+      <w:lvlText w:val="%5)"/>
+      <w:lvlJc w:val="left"/>
+      <w:pPr>
+        <w:ind w:left="2100" w:hanging="420"/>
+      </w:pPr>
+    </w:lvl>
+    <w:lvl w:ilvl="5" w:tplc="0409001B" w:tentative="1">
+      <w:start w:val="1"/>
+      <w:numFmt w:val="lowerRoman"/>
+      <w:lvlText w:val="%6."/>
+      <w:lvlJc w:val="right"/>
+      <w:pPr>
+        <w:ind w:left="2520" w:hanging="420"/>
+      </w:pPr>
+    </w:lvl>
+    <w:lvl w:ilvl="6" w:tplc="0409000F" w:tentative="1">
+      <w:start w:val="1"/>
+      <w:numFmt w:val="decimal"/>
+      <w:lvlText w:val="%7."/>
+      <w:lvlJc w:val="left"/>
+      <w:pPr>
+        <w:ind w:left="2940" w:hanging="420"/>
+      </w:pPr>
+    </w:lvl>
+    <w:lvl w:ilvl="7" w:tplc="04090019" w:tentative="1">
+      <w:start w:val="1"/>
+      <w:numFmt w:val="lowerLetter"/>
+      <w:lvlText w:val="%8)"/>
+      <w:lvlJc w:val="left"/>
+      <w:pPr>
+        <w:ind w:left="3360" w:hanging="420"/>
+      </w:pPr>
+    </w:lvl>
+    <w:lvl w:ilvl="8" w:tplc="0409001B" w:tentative="1">
+      <w:start w:val="1"/>
+      <w:numFmt w:val="lowerRoman"/>
+      <w:lvlText w:val="%9."/>
+      <w:lvlJc w:val="right"/>
+      <w:pPr>
+        <w:ind w:left="3780" w:hanging="420"/>
+      </w:pPr>
+    </w:lvl>
+  </w:abstractNum>
+  <w:abstractNum w:abstractNumId="11" w15:restartNumberingAfterBreak="0">
     <w:nsid w:val="348A4166"/>
     <w:multiLevelType w:val="hybridMultilevel"/>
     <w:tmpl w:val="5B7E5344"/>
@@ -7191,7 +8024,96 @@
       </w:rPr>
     </w:lvl>
   </w:abstractNum>
-  <w:abstractNum w:abstractNumId="11" w15:restartNumberingAfterBreak="0">
+  <w:abstractNum w:abstractNumId="12" w15:restartNumberingAfterBreak="0">
+    <w:nsid w:val="36F066F1"/>
+    <w:multiLevelType w:val="hybridMultilevel"/>
+    <w:tmpl w:val="DD06B6DE"/>
+    <w:lvl w:ilvl="0" w:tplc="34562C90">
+      <w:start w:val="1"/>
+      <w:numFmt w:val="decimal"/>
+      <w:lvlText w:val="%1、"/>
+      <w:lvlJc w:val="left"/>
+      <w:pPr>
+        <w:ind w:left="360" w:hanging="360"/>
+      </w:pPr>
+      <w:rPr>
+        <w:rFonts w:hint="default"/>
+      </w:rPr>
+    </w:lvl>
+    <w:lvl w:ilvl="1" w:tplc="04090019" w:tentative="1">
+      <w:start w:val="1"/>
+      <w:numFmt w:val="lowerLetter"/>
+      <w:lvlText w:val="%2)"/>
+      <w:lvlJc w:val="left"/>
+      <w:pPr>
+        <w:ind w:left="840" w:hanging="420"/>
+      </w:pPr>
+    </w:lvl>
+    <w:lvl w:ilvl="2" w:tplc="0409001B" w:tentative="1">
+      <w:start w:val="1"/>
+      <w:numFmt w:val="lowerRoman"/>
+      <w:lvlText w:val="%3."/>
+      <w:lvlJc w:val="right"/>
+      <w:pPr>
+        <w:ind w:left="1260" w:hanging="420"/>
+      </w:pPr>
+    </w:lvl>
+    <w:lvl w:ilvl="3" w:tplc="0409000F" w:tentative="1">
+      <w:start w:val="1"/>
+      <w:numFmt w:val="decimal"/>
+      <w:lvlText w:val="%4."/>
+      <w:lvlJc w:val="left"/>
+      <w:pPr>
+        <w:ind w:left="1680" w:hanging="420"/>
+      </w:pPr>
+    </w:lvl>
+    <w:lvl w:ilvl="4" w:tplc="04090019" w:tentative="1">
+      <w:start w:val="1"/>
+      <w:numFmt w:val="lowerLetter"/>
+      <w:lvlText w:val="%5)"/>
+      <w:lvlJc w:val="left"/>
+      <w:pPr>
+        <w:ind w:left="2100" w:hanging="420"/>
+      </w:pPr>
+    </w:lvl>
+    <w:lvl w:ilvl="5" w:tplc="0409001B" w:tentative="1">
+      <w:start w:val="1"/>
+      <w:numFmt w:val="lowerRoman"/>
+      <w:lvlText w:val="%6."/>
+      <w:lvlJc w:val="right"/>
+      <w:pPr>
+        <w:ind w:left="2520" w:hanging="420"/>
+      </w:pPr>
+    </w:lvl>
+    <w:lvl w:ilvl="6" w:tplc="0409000F" w:tentative="1">
+      <w:start w:val="1"/>
+      <w:numFmt w:val="decimal"/>
+      <w:lvlText w:val="%7."/>
+      <w:lvlJc w:val="left"/>
+      <w:pPr>
+        <w:ind w:left="2940" w:hanging="420"/>
+      </w:pPr>
+    </w:lvl>
+    <w:lvl w:ilvl="7" w:tplc="04090019" w:tentative="1">
+      <w:start w:val="1"/>
+      <w:numFmt w:val="lowerLetter"/>
+      <w:lvlText w:val="%8)"/>
+      <w:lvlJc w:val="left"/>
+      <w:pPr>
+        <w:ind w:left="3360" w:hanging="420"/>
+      </w:pPr>
+    </w:lvl>
+    <w:lvl w:ilvl="8" w:tplc="0409001B" w:tentative="1">
+      <w:start w:val="1"/>
+      <w:numFmt w:val="lowerRoman"/>
+      <w:lvlText w:val="%9."/>
+      <w:lvlJc w:val="right"/>
+      <w:pPr>
+        <w:ind w:left="3780" w:hanging="420"/>
+      </w:pPr>
+    </w:lvl>
+  </w:abstractNum>
+  <w:abstractNum w:abstractNumId="13" w15:restartNumberingAfterBreak="0">
     <w:nsid w:val="3F0159DE"/>
     <w:multiLevelType w:val="hybridMultilevel"/>
     <w:tmpl w:val="BFC46CE6"/>
@@ -7280,7 +8202,7 @@
       </w:pPr>
     </w:lvl>
   </w:abstractNum>
-  <w:abstractNum w:abstractNumId="12" w15:restartNumberingAfterBreak="0">
+  <w:abstractNum w:abstractNumId="14" w15:restartNumberingAfterBreak="0">
     <w:nsid w:val="40C927ED"/>
     <w:multiLevelType w:val="hybridMultilevel"/>
     <w:tmpl w:val="71E01922"/>
@@ -7366,7 +8288,7 @@
       </w:pPr>
     </w:lvl>
   </w:abstractNum>
-  <w:abstractNum w:abstractNumId="13" w15:restartNumberingAfterBreak="0">
+  <w:abstractNum w:abstractNumId="15" w15:restartNumberingAfterBreak="0">
     <w:nsid w:val="42E76C62"/>
     <w:multiLevelType w:val="multilevel"/>
     <w:tmpl w:val="BED44AAE"/>
@@ -7479,7 +8401,7 @@
       </w:pPr>
     </w:lvl>
   </w:abstractNum>
-  <w:abstractNum w:abstractNumId="14" w15:restartNumberingAfterBreak="0">
+  <w:abstractNum w:abstractNumId="16" w15:restartNumberingAfterBreak="0">
     <w:nsid w:val="44ED706F"/>
     <w:multiLevelType w:val="hybridMultilevel"/>
     <w:tmpl w:val="5B9AA904"/>
@@ -7568,7 +8490,7 @@
       </w:pPr>
     </w:lvl>
   </w:abstractNum>
-  <w:abstractNum w:abstractNumId="15" w15:restartNumberingAfterBreak="0">
+  <w:abstractNum w:abstractNumId="17" w15:restartNumberingAfterBreak="0">
     <w:nsid w:val="511E278A"/>
     <w:multiLevelType w:val="hybridMultilevel"/>
     <w:tmpl w:val="DD06B6DE"/>
@@ -7657,7 +8579,7 @@
       </w:pPr>
     </w:lvl>
   </w:abstractNum>
-  <w:abstractNum w:abstractNumId="16" w15:restartNumberingAfterBreak="0">
+  <w:abstractNum w:abstractNumId="18" w15:restartNumberingAfterBreak="0">
     <w:nsid w:val="561E7458"/>
     <w:multiLevelType w:val="hybridMultilevel"/>
     <w:tmpl w:val="EB1ADE80"/>
@@ -7746,7 +8668,7 @@
       </w:pPr>
     </w:lvl>
   </w:abstractNum>
-  <w:abstractNum w:abstractNumId="17" w15:restartNumberingAfterBreak="0">
+  <w:abstractNum w:abstractNumId="19" w15:restartNumberingAfterBreak="0">
     <w:nsid w:val="572C7444"/>
     <w:multiLevelType w:val="multilevel"/>
     <w:tmpl w:val="BED44AAE"/>
@@ -7859,7 +8781,7 @@
       </w:pPr>
     </w:lvl>
   </w:abstractNum>
-  <w:abstractNum w:abstractNumId="18" w15:restartNumberingAfterBreak="0">
+  <w:abstractNum w:abstractNumId="20" w15:restartNumberingAfterBreak="0">
     <w:nsid w:val="5F0E5EB6"/>
     <w:multiLevelType w:val="hybridMultilevel"/>
     <w:tmpl w:val="D8AA80D0"/>
@@ -7948,7 +8870,7 @@
       </w:pPr>
     </w:lvl>
   </w:abstractNum>
-  <w:abstractNum w:abstractNumId="19" w15:restartNumberingAfterBreak="0">
+  <w:abstractNum w:abstractNumId="21" w15:restartNumberingAfterBreak="0">
     <w:nsid w:val="66BE4D37"/>
     <w:multiLevelType w:val="hybridMultilevel"/>
     <w:tmpl w:val="9FDC359A"/>
@@ -8037,7 +8959,7 @@
       </w:pPr>
     </w:lvl>
   </w:abstractNum>
-  <w:abstractNum w:abstractNumId="20" w15:restartNumberingAfterBreak="0">
+  <w:abstractNum w:abstractNumId="22" w15:restartNumberingAfterBreak="0">
     <w:nsid w:val="684B41FA"/>
     <w:multiLevelType w:val="hybridMultilevel"/>
     <w:tmpl w:val="07AEDC2C"/>
@@ -8126,7 +9048,7 @@
       </w:pPr>
     </w:lvl>
   </w:abstractNum>
-  <w:abstractNum w:abstractNumId="21" w15:restartNumberingAfterBreak="0">
+  <w:abstractNum w:abstractNumId="23" w15:restartNumberingAfterBreak="0">
     <w:nsid w:val="6F85172F"/>
     <w:multiLevelType w:val="hybridMultilevel"/>
     <w:tmpl w:val="2F30A404"/>
@@ -8212,7 +9134,7 @@
       </w:pPr>
     </w:lvl>
   </w:abstractNum>
-  <w:abstractNum w:abstractNumId="22" w15:restartNumberingAfterBreak="0">
+  <w:abstractNum w:abstractNumId="24" w15:restartNumberingAfterBreak="0">
     <w:nsid w:val="72F61E95"/>
     <w:multiLevelType w:val="hybridMultilevel"/>
     <w:tmpl w:val="64884DF6"/>
@@ -8301,7 +9223,7 @@
       </w:pPr>
     </w:lvl>
   </w:abstractNum>
-  <w:abstractNum w:abstractNumId="23" w15:restartNumberingAfterBreak="0">
+  <w:abstractNum w:abstractNumId="25" w15:restartNumberingAfterBreak="0">
     <w:nsid w:val="73487354"/>
     <w:multiLevelType w:val="hybridMultilevel"/>
     <w:tmpl w:val="71E01922"/>
@@ -8387,7 +9309,7 @@
       </w:pPr>
     </w:lvl>
   </w:abstractNum>
-  <w:abstractNum w:abstractNumId="24" w15:restartNumberingAfterBreak="0">
+  <w:abstractNum w:abstractNumId="26" w15:restartNumberingAfterBreak="0">
     <w:nsid w:val="74275289"/>
     <w:multiLevelType w:val="hybridMultilevel"/>
     <w:tmpl w:val="2F588820"/>
@@ -8473,7 +9395,7 @@
       </w:pPr>
     </w:lvl>
   </w:abstractNum>
-  <w:abstractNum w:abstractNumId="25" w15:restartNumberingAfterBreak="0">
+  <w:abstractNum w:abstractNumId="27" w15:restartNumberingAfterBreak="0">
     <w:nsid w:val="77F65EA1"/>
     <w:multiLevelType w:val="hybridMultilevel"/>
     <w:tmpl w:val="606C8A4E"/>
@@ -8559,7 +9481,7 @@
       </w:pPr>
     </w:lvl>
   </w:abstractNum>
-  <w:abstractNum w:abstractNumId="26" w15:restartNumberingAfterBreak="0">
+  <w:abstractNum w:abstractNumId="28" w15:restartNumberingAfterBreak="0">
     <w:nsid w:val="786E7407"/>
     <w:multiLevelType w:val="hybridMultilevel"/>
     <w:tmpl w:val="15B4DA9A"/>
@@ -8645,7 +9567,7 @@
       </w:pPr>
     </w:lvl>
   </w:abstractNum>
-  <w:abstractNum w:abstractNumId="27" w15:restartNumberingAfterBreak="0">
+  <w:abstractNum w:abstractNumId="29" w15:restartNumberingAfterBreak="0">
     <w:nsid w:val="7D880EEA"/>
     <w:multiLevelType w:val="hybridMultilevel"/>
     <w:tmpl w:val="71E01922"/>
@@ -8731,7 +9653,7 @@
       </w:pPr>
     </w:lvl>
   </w:abstractNum>
-  <w:abstractNum w:abstractNumId="28" w15:restartNumberingAfterBreak="0">
+  <w:abstractNum w:abstractNumId="30" w15:restartNumberingAfterBreak="0">
     <w:nsid w:val="7E3341E1"/>
     <w:multiLevelType w:val="multilevel"/>
     <w:tmpl w:val="13342274"/>
@@ -8848,58 +9770,58 @@
     <w:abstractNumId w:val="8"/>
   </w:num>
   <w:num w:numId="2">
-    <w:abstractNumId w:val="20"/>
+    <w:abstractNumId w:val="22"/>
   </w:num>
   <w:num w:numId="3">
+    <w:abstractNumId w:val="27"/>
+  </w:num>
+  <w:num w:numId="4">
     <w:abstractNumId w:val="25"/>
   </w:num>
-  <w:num w:numId="4">
-    <w:abstractNumId w:val="23"/>
-  </w:num>
   <w:num w:numId="5">
-    <w:abstractNumId w:val="11"/>
+    <w:abstractNumId w:val="13"/>
   </w:num>
   <w:num w:numId="6">
     <w:abstractNumId w:val="3"/>
   </w:num>
   <w:num w:numId="7">
-    <w:abstractNumId w:val="13"/>
+    <w:abstractNumId w:val="15"/>
   </w:num>
   <w:num w:numId="8">
+    <w:abstractNumId w:val="20"/>
+  </w:num>
+  <w:num w:numId="9">
+    <w:abstractNumId w:val="14"/>
+  </w:num>
+  <w:num w:numId="10">
     <w:abstractNumId w:val="18"/>
   </w:num>
-  <w:num w:numId="9">
-    <w:abstractNumId w:val="12"/>
-  </w:num>
-  <w:num w:numId="10">
-    <w:abstractNumId w:val="16"/>
-  </w:num>
   <w:num w:numId="11">
-    <w:abstractNumId w:val="22"/>
+    <w:abstractNumId w:val="24"/>
   </w:num>
   <w:num w:numId="12">
     <w:abstractNumId w:val="6"/>
   </w:num>
   <w:num w:numId="13">
-    <w:abstractNumId w:val="27"/>
+    <w:abstractNumId w:val="29"/>
   </w:num>
   <w:num w:numId="14">
-    <w:abstractNumId w:val="19"/>
+    <w:abstractNumId w:val="21"/>
   </w:num>
   <w:num w:numId="15">
-    <w:abstractNumId w:val="14"/>
+    <w:abstractNumId w:val="16"/>
   </w:num>
   <w:num w:numId="16">
     <w:abstractNumId w:val="9"/>
   </w:num>
   <w:num w:numId="17">
-    <w:abstractNumId w:val="17"/>
+    <w:abstractNumId w:val="19"/>
   </w:num>
   <w:num w:numId="18">
     <w:abstractNumId w:val="2"/>
   </w:num>
   <w:num w:numId="19">
-    <w:abstractNumId w:val="21"/>
+    <w:abstractNumId w:val="23"/>
   </w:num>
   <w:num w:numId="20">
     <w:abstractNumId w:val="7"/>
@@ -8908,28 +9830,34 @@
     <w:abstractNumId w:val="5"/>
   </w:num>
   <w:num w:numId="22">
-    <w:abstractNumId w:val="24"/>
+    <w:abstractNumId w:val="26"/>
   </w:num>
   <w:num w:numId="23">
     <w:abstractNumId w:val="0"/>
   </w:num>
   <w:num w:numId="24">
-    <w:abstractNumId w:val="10"/>
+    <w:abstractNumId w:val="11"/>
   </w:num>
   <w:num w:numId="25">
     <w:abstractNumId w:val="4"/>
   </w:num>
   <w:num w:numId="26">
-    <w:abstractNumId w:val="26"/>
+    <w:abstractNumId w:val="28"/>
   </w:num>
   <w:num w:numId="27">
     <w:abstractNumId w:val="1"/>
   </w:num>
   <w:num w:numId="28">
-    <w:abstractNumId w:val="15"/>
+    <w:abstractNumId w:val="17"/>
   </w:num>
   <w:num w:numId="29">
-    <w:abstractNumId w:val="28"/>
+    <w:abstractNumId w:val="30"/>
+  </w:num>
+  <w:num w:numId="30">
+    <w:abstractNumId w:val="12"/>
+  </w:num>
+  <w:num w:numId="31">
+    <w:abstractNumId w:val="10"/>
   </w:num>
 </w:numbering>
 </file>
@@ -9644,6 +10572,11 @@
     <w:basedOn w:val="a0"/>
     <w:rsid w:val="00274D89"/>
   </w:style>
+  <w:style w:type="character" w:customStyle="1" w:styleId="pln">
+    <w:name w:val="pln"/>
+    <w:basedOn w:val="a0"/>
+    <w:rsid w:val="00CC3B6C"/>
+  </w:style>
 </w:styles>
 </file>
 

</xml_diff>